<commit_message>
rex commit for push
</commit_message>
<xml_diff>
--- a/Dell r710 rex note2.docx
+++ b/Dell r710 rex note2.docx
@@ -19,10 +19,7 @@
     </w:p>
     <w:p>
       <w:r>
-        <w:t xml:space="preserve">Rex </w:t>
-      </w:r>
-      <w:r>
-        <w:t>change it 3</w:t>
+        <w:t>Rex change it 3</w:t>
       </w:r>
     </w:p>
     <w:p>
@@ -63,15 +60,16 @@
     </w:p>
     <w:p>
       <w:r>
-        <w:t xml:space="preserve">Rex </w:t>
-      </w:r>
-      <w:r>
-        <w:t>change it 3</w:t>
+        <w:t>Rex change it 3</w:t>
+      </w:r>
+    </w:p>
+    <w:p>
+      <w:r>
+        <w:t>Rex change it for push</w:t>
       </w:r>
       <w:bookmarkStart w:id="0" w:name="_GoBack"/>
       <w:bookmarkEnd w:id="0"/>
     </w:p>
-    <w:p/>
     <w:sectPr>
       <w:pgSz w:w="12240" w:h="15840"/>
       <w:pgMar w:top="1440" w:right="1440" w:bottom="1440" w:left="1440" w:header="708" w:footer="708" w:gutter="0"/>

</xml_diff>